<commit_message>
Common Cents 2020 with the usual cleanups, standardizations, etc.
</commit_message>
<xml_diff>
--- a/Posts/2020/10(Oct)/Common Cents/CC_10(Oct)_2020_Economics of Elections.docx
+++ b/Posts/2020/10(Oct)/Common Cents/CC_10(Oct)_2020_Economics of Elections.docx
@@ -1,7 +1,16 @@
 
 <file path=word/document.xml><?xml version="1.0" encoding="utf-8"?>
-<w:document xmlns:wpc="http://schemas.microsoft.com/office/word/2010/wordprocessingCanvas" xmlns:cx="http://schemas.microsoft.com/office/drawing/2014/chartex" xmlns:cx1="http://schemas.microsoft.com/office/drawing/2015/9/8/chartex" xmlns:cx2="http://schemas.microsoft.com/office/drawing/2015/10/21/chartex" xmlns:cx3="http://schemas.microsoft.com/office/drawing/2016/5/9/chartex" xmlns:cx4="http://schemas.microsoft.com/office/drawing/2016/5/10/chartex" xmlns:cx5="http://schemas.microsoft.com/office/drawing/2016/5/11/chartex" xmlns:cx6="http://schemas.microsoft.com/office/drawing/2016/5/12/chartex" xmlns:cx7="http://schemas.microsoft.com/office/drawing/2016/5/13/chartex" xmlns:cx8="http://schemas.microsoft.com/office/drawing/2016/5/14/chartex" xmlns:mc="http://schemas.openxmlformats.org/markup-compatibility/2006" xmlns:aink="http://schemas.microsoft.com/office/drawing/2016/ink" xmlns:am3d="http://schemas.microsoft.com/office/drawing/2017/model3d" xmlns:o="urn:schemas-microsoft-com:office:office" xmlns:r="http://schemas.openxmlformats.org/officeDocument/2006/relationships" xmlns:m="http://schemas.openxmlformats.org/officeDocument/2006/math" xmlns:v="urn:schemas-microsoft-com:vml" xmlns:wp14="http://schemas.microsoft.com/office/word/2010/wordprocessingDrawing" xmlns:wp="http://schemas.openxmlformats.org/drawingml/2006/wordprocessingDrawing" xmlns:w10="urn:schemas-microsoft-com:office:word" xmlns:w="http://schemas.openxmlformats.org/wordprocessingml/2006/main" xmlns:w14="http://schemas.microsoft.com/office/word/2010/wordml" xmlns:w15="http://schemas.microsoft.com/office/word/2012/wordml" xmlns:w16cid="http://schemas.microsoft.com/office/word/2016/wordml/cid" xmlns:w16se="http://schemas.microsoft.com/office/word/2015/wordml/symex" xmlns:wpg="http://schemas.microsoft.com/office/word/2010/wordprocessingGroup" xmlns:wpi="http://schemas.microsoft.com/office/word/2010/wordprocessingInk" xmlns:wne="http://schemas.microsoft.com/office/word/2006/wordml" xmlns:wps="http://schemas.microsoft.com/office/word/2010/wordprocessingShape" mc:Ignorable="w14 w15 w16se w16cid wp14">
+<w:document xmlns:wpc="http://schemas.microsoft.com/office/word/2010/wordprocessingCanvas" xmlns:cx="http://schemas.microsoft.com/office/drawing/2014/chartex" xmlns:cx1="http://schemas.microsoft.com/office/drawing/2015/9/8/chartex" xmlns:cx2="http://schemas.microsoft.com/office/drawing/2015/10/21/chartex" xmlns:cx3="http://schemas.microsoft.com/office/drawing/2016/5/9/chartex" xmlns:cx4="http://schemas.microsoft.com/office/drawing/2016/5/10/chartex" xmlns:cx5="http://schemas.microsoft.com/office/drawing/2016/5/11/chartex" xmlns:cx6="http://schemas.microsoft.com/office/drawing/2016/5/12/chartex" xmlns:cx7="http://schemas.microsoft.com/office/drawing/2016/5/13/chartex" xmlns:cx8="http://schemas.microsoft.com/office/drawing/2016/5/14/chartex" xmlns:mc="http://schemas.openxmlformats.org/markup-compatibility/2006" xmlns:aink="http://schemas.microsoft.com/office/drawing/2016/ink" xmlns:am3d="http://schemas.microsoft.com/office/drawing/2017/model3d" xmlns:o="urn:schemas-microsoft-com:office:office" xmlns:oel="http://schemas.microsoft.com/office/2019/extlst" xmlns:r="http://schemas.openxmlformats.org/officeDocument/2006/relationships" xmlns:m="http://schemas.openxmlformats.org/officeDocument/2006/math" xmlns:v="urn:schemas-microsoft-com:vml" xmlns:wp14="http://schemas.microsoft.com/office/word/2010/wordprocessingDrawing" xmlns:wp="http://schemas.openxmlformats.org/drawingml/2006/wordprocessingDrawing" xmlns:w10="urn:schemas-microsoft-com:office:word" xmlns:w="http://schemas.openxmlformats.org/wordprocessingml/2006/main" xmlns:w14="http://schemas.microsoft.com/office/word/2010/wordml" xmlns:w15="http://schemas.microsoft.com/office/word/2012/wordml" xmlns:w16cex="http://schemas.microsoft.com/office/word/2018/wordml/cex" xmlns:w16cid="http://schemas.microsoft.com/office/word/2016/wordml/cid" xmlns:w16="http://schemas.microsoft.com/office/word/2018/wordml" xmlns:w16du="http://schemas.microsoft.com/office/word/2023/wordml/word16du" xmlns:w16sdtdh="http://schemas.microsoft.com/office/word/2020/wordml/sdtdatahash" xmlns:w16sdtfl="http://schemas.microsoft.com/office/word/2024/wordml/sdtformatlock" xmlns:w16se="http://schemas.microsoft.com/office/word/2015/wordml/symex" xmlns:wpg="http://schemas.microsoft.com/office/word/2010/wordprocessingGroup" xmlns:wpi="http://schemas.microsoft.com/office/word/2010/wordprocessingInk" xmlns:wne="http://schemas.microsoft.com/office/word/2006/wordml" xmlns:wps="http://schemas.microsoft.com/office/word/2010/wordprocessingShape" mc:Ignorable="w14 w15 w16se w16cid w16 w16cex w16sdtdh w16sdtfl w16du wp14">
   <w:body>
+    <w:p>
+      <w:pPr>
+        <w:pStyle w:val="Heading1"/>
+      </w:pPr>
+      <w:r>
+        <w:t>Economics of Elections</w:t>
+      </w:r>
+    </w:p>
+    <w:p/>
     <w:p>
       <w:r>
         <w:t xml:space="preserve">This month’s column, done in tandem with the article on elections done in the sister blog Aristotle2Digital, is about how voters choose how to spend their vote and how politicians choose to sell their services – in short, the economics of elections.  The companion piece, entitled </w:t>
@@ -188,26 +197,82 @@
     </w:p>
     <w:p>
       <w:r>
-        <w:t xml:space="preserve">Most of us believe that since the green population outnumbers the red by a ratio of 5 to 1, this law, which is clearly societally bad, would never pass.  But such analysis is naïve because it fails to account for the fact that voting entails a cost.  Most of us are conditioned to be appalled by the thought of poll tax but in fact each of us bears such a cost when we vote.  Even if money is not explicitly spent, there are costs associated with taking the time to learn about the issues, then </w:t>
-      </w:r>
-      <w:r>
-        <w:t xml:space="preserve">to </w:t>
-      </w:r>
-      <w:r>
-        <w:t xml:space="preserve">familiarize ourselves with the law, and </w:t>
-      </w:r>
-      <w:r>
-        <w:t xml:space="preserve">finally </w:t>
-      </w:r>
-      <w:r>
-        <w:t>to take the time and expend the effort to go to the polling place.</w:t>
+        <w:rPr>
+          <w:noProof/>
+        </w:rPr>
+        <w:drawing>
+          <wp:inline distT="0" distB="0" distL="0" distR="0" wp14:anchorId="16893007" wp14:editId="66A1EF0F">
+            <wp:extent cx="5943600" cy="2573020"/>
+            <wp:effectExtent l="0" t="0" r="0" b="0"/>
+            <wp:docPr id="415709515" name="Picture 1" descr="A screenshot of a video game&#10;&#10;AI-generated content may be incorrect."/>
+            <wp:cNvGraphicFramePr>
+              <a:graphicFrameLocks xmlns:a="http://schemas.openxmlformats.org/drawingml/2006/main" noChangeAspect="1"/>
+            </wp:cNvGraphicFramePr>
+            <a:graphic xmlns:a="http://schemas.openxmlformats.org/drawingml/2006/main">
+              <a:graphicData uri="http://schemas.openxmlformats.org/drawingml/2006/picture">
+                <pic:pic xmlns:pic="http://schemas.openxmlformats.org/drawingml/2006/picture">
+                  <pic:nvPicPr>
+                    <pic:cNvPr id="415709515" name="Picture 1" descr="A screenshot of a video game&#10;&#10;AI-generated content may be incorrect."/>
+                    <pic:cNvPicPr>
+                      <a:picLocks noChangeAspect="1" noChangeArrowheads="1"/>
+                    </pic:cNvPicPr>
+                  </pic:nvPicPr>
+                  <pic:blipFill>
+                    <a:blip r:embed="rId9">
+                      <a:extLst>
+                        <a:ext uri="{28A0092B-C50C-407E-A947-70E740481C1C}">
+                          <a14:useLocalDpi xmlns:a14="http://schemas.microsoft.com/office/drawing/2010/main" val="0"/>
+                        </a:ext>
+                      </a:extLst>
+                    </a:blip>
+                    <a:srcRect/>
+                    <a:stretch>
+                      <a:fillRect/>
+                    </a:stretch>
+                  </pic:blipFill>
+                  <pic:spPr bwMode="auto">
+                    <a:xfrm>
+                      <a:off x="0" y="0"/>
+                      <a:ext cx="5943600" cy="2573020"/>
+                    </a:xfrm>
+                    <a:prstGeom prst="rect">
+                      <a:avLst/>
+                    </a:prstGeom>
+                    <a:noFill/>
+                    <a:ln>
+                      <a:noFill/>
+                    </a:ln>
+                  </pic:spPr>
+                </pic:pic>
+              </a:graphicData>
+            </a:graphic>
+          </wp:inline>
+        </w:drawing>
       </w:r>
     </w:p>
     <w:p>
       <w:r>
+        <w:lastRenderedPageBreak/>
+        <w:t xml:space="preserve">Most of us believe that since the green population outnumbers the red by a ratio of 5 to 1, this law, which is clearly societally bad, would never pass.  But such analysis is naïve because it fails to account for the fact that voting entails a cost.  Most of us are conditioned to be appalled by the thought of poll tax but in fact each of us bears such a cost when we vote.  Even if money is not explicitly spent, there are costs associated with taking the time to learn about the issues, then </w:t>
+      </w:r>
+      <w:r>
+        <w:t xml:space="preserve">to </w:t>
+      </w:r>
+      <w:r>
+        <w:t xml:space="preserve">familiarize ourselves with the law, and </w:t>
+      </w:r>
+      <w:r>
+        <w:t xml:space="preserve">finally </w:t>
+      </w:r>
+      <w:r>
+        <w:t>to take the time and expend the effort to go to the polling place.</w:t>
+      </w:r>
+    </w:p>
+    <w:p>
+      <w:r>
         <w:t xml:space="preserve">If we assign $20 as a monetary proxy for the cost (after </w:t>
       </w:r>
-      <w:hyperlink r:id="rId9" w:history="1">
+      <w:hyperlink r:id="rId10" w:history="1">
         <w:r>
           <w:rPr>
             <w:rStyle w:val="Hyperlink"/>
@@ -250,7 +315,6 @@
     </w:p>
     <w:p>
       <w:r>
-        <w:lastRenderedPageBreak/>
         <w:t>F</w:t>
       </w:r>
       <w:r>
@@ -274,15 +338,7 @@
     </w:p>
     <w:p>
       <w:r>
-        <w:t xml:space="preserve">Such a highly polarized voting population is quite familiar is these days of tribal politics and so one might think that the politicians elected into office are in fact </w:t>
-      </w:r>
-      <w:proofErr w:type="spellStart"/>
-      <w:r>
-        <w:t>hyperpartisan</w:t>
-      </w:r>
-      <w:proofErr w:type="spellEnd"/>
-      <w:r>
-        <w:t xml:space="preserve">.  But there is, in fact a tendency for candidates to rush to the middle, even though most voters sit somewhere else on the political spectrum.  </w:t>
+        <w:t xml:space="preserve">Such a highly polarized voting population is quite familiar is these days of tribal politics and so one might think that the politicians elected into office are in fact hyperpartisan.  But there is, in fact a tendency for candidates to rush to the middle, even though most voters sit somewhere else on the political spectrum.  </w:t>
       </w:r>
     </w:p>
     <w:p>
@@ -290,18 +346,193 @@
         <w:t xml:space="preserve">The process could work something like this.  Consider a population fiercely divided on </w:t>
       </w:r>
       <w:r>
-        <w:t>welfare spending.  Candidate A favors a lower amount of governmental welfare support that Candidate B.  As a result Candidate A is favored only the population with the box.  Candidate B is considered better than Candidate A by the rest of the population even though neither the gray nor blue members find him palatable – he is simply the lesser of two evils.  Seeing that he won’t be able to win the election, Candidate A leapfrogs his opponent and moves towards the center.  Not to be outdone, Candidate B lurches in further toward the center until we end up with a situation as picture below where Candidates A and B are occupying middle ground that very few people actually find acceptable.</w:t>
+        <w:t>welfare spending.</w:t>
+      </w:r>
+    </w:p>
+    <w:p>
+      <w:r>
+        <w:rPr>
+          <w:noProof/>
+        </w:rPr>
+        <w:drawing>
+          <wp:inline distT="0" distB="0" distL="0" distR="0" wp14:anchorId="30131B43" wp14:editId="4DBF8E12">
+            <wp:extent cx="5943600" cy="2621280"/>
+            <wp:effectExtent l="0" t="0" r="0" b="0"/>
+            <wp:docPr id="868453171" name="Picture 2" descr="A group of people in different colors&#10;&#10;AI-generated content may be incorrect."/>
+            <wp:cNvGraphicFramePr>
+              <a:graphicFrameLocks xmlns:a="http://schemas.openxmlformats.org/drawingml/2006/main" noChangeAspect="1"/>
+            </wp:cNvGraphicFramePr>
+            <a:graphic xmlns:a="http://schemas.openxmlformats.org/drawingml/2006/main">
+              <a:graphicData uri="http://schemas.openxmlformats.org/drawingml/2006/picture">
+                <pic:pic xmlns:pic="http://schemas.openxmlformats.org/drawingml/2006/picture">
+                  <pic:nvPicPr>
+                    <pic:cNvPr id="868453171" name="Picture 2" descr="A group of people in different colors&#10;&#10;AI-generated content may be incorrect."/>
+                    <pic:cNvPicPr>
+                      <a:picLocks noChangeAspect="1" noChangeArrowheads="1"/>
+                    </pic:cNvPicPr>
+                  </pic:nvPicPr>
+                  <pic:blipFill>
+                    <a:blip r:embed="rId11">
+                      <a:extLst>
+                        <a:ext uri="{28A0092B-C50C-407E-A947-70E740481C1C}">
+                          <a14:useLocalDpi xmlns:a14="http://schemas.microsoft.com/office/drawing/2010/main" val="0"/>
+                        </a:ext>
+                      </a:extLst>
+                    </a:blip>
+                    <a:srcRect/>
+                    <a:stretch>
+                      <a:fillRect/>
+                    </a:stretch>
+                  </pic:blipFill>
+                  <pic:spPr bwMode="auto">
+                    <a:xfrm>
+                      <a:off x="0" y="0"/>
+                      <a:ext cx="5943600" cy="2621280"/>
+                    </a:xfrm>
+                    <a:prstGeom prst="rect">
+                      <a:avLst/>
+                    </a:prstGeom>
+                    <a:noFill/>
+                    <a:ln>
+                      <a:noFill/>
+                    </a:ln>
+                  </pic:spPr>
+                </pic:pic>
+              </a:graphicData>
+            </a:graphic>
+          </wp:inline>
+        </w:drawing>
+      </w:r>
+    </w:p>
+    <w:p>
+      <w:r>
+        <w:t xml:space="preserve">Candidate A favors a lower amount of governmental welfare support that Candidate B.  As a result Candidate A is favored only the population with the box.  Candidate B is considered better than </w:t>
+      </w:r>
+      <w:r>
+        <w:lastRenderedPageBreak/>
+        <w:t xml:space="preserve">Candidate A by the rest of the population even though neither the gray nor blue members find him palatable – he is simply the lesser of two evils.  </w:t>
+      </w:r>
+    </w:p>
+    <w:p>
+      <w:r>
+        <w:rPr>
+          <w:noProof/>
+        </w:rPr>
+        <w:drawing>
+          <wp:inline distT="0" distB="0" distL="0" distR="0" wp14:anchorId="5BE62E3C" wp14:editId="5F5FF188">
+            <wp:extent cx="5943600" cy="3689350"/>
+            <wp:effectExtent l="0" t="0" r="0" b="0"/>
+            <wp:docPr id="1942265090" name="Picture 3" descr="A group of people in different colors&#10;&#10;AI-generated content may be incorrect."/>
+            <wp:cNvGraphicFramePr>
+              <a:graphicFrameLocks xmlns:a="http://schemas.openxmlformats.org/drawingml/2006/main" noChangeAspect="1"/>
+            </wp:cNvGraphicFramePr>
+            <a:graphic xmlns:a="http://schemas.openxmlformats.org/drawingml/2006/main">
+              <a:graphicData uri="http://schemas.openxmlformats.org/drawingml/2006/picture">
+                <pic:pic xmlns:pic="http://schemas.openxmlformats.org/drawingml/2006/picture">
+                  <pic:nvPicPr>
+                    <pic:cNvPr id="1942265090" name="Picture 3" descr="A group of people in different colors&#10;&#10;AI-generated content may be incorrect."/>
+                    <pic:cNvPicPr>
+                      <a:picLocks noChangeAspect="1" noChangeArrowheads="1"/>
+                    </pic:cNvPicPr>
+                  </pic:nvPicPr>
+                  <pic:blipFill>
+                    <a:blip r:embed="rId12">
+                      <a:extLst>
+                        <a:ext uri="{28A0092B-C50C-407E-A947-70E740481C1C}">
+                          <a14:useLocalDpi xmlns:a14="http://schemas.microsoft.com/office/drawing/2010/main" val="0"/>
+                        </a:ext>
+                      </a:extLst>
+                    </a:blip>
+                    <a:srcRect/>
+                    <a:stretch>
+                      <a:fillRect/>
+                    </a:stretch>
+                  </pic:blipFill>
+                  <pic:spPr bwMode="auto">
+                    <a:xfrm>
+                      <a:off x="0" y="0"/>
+                      <a:ext cx="5943600" cy="3689350"/>
+                    </a:xfrm>
+                    <a:prstGeom prst="rect">
+                      <a:avLst/>
+                    </a:prstGeom>
+                    <a:noFill/>
+                    <a:ln>
+                      <a:noFill/>
+                    </a:ln>
+                  </pic:spPr>
+                </pic:pic>
+              </a:graphicData>
+            </a:graphic>
+          </wp:inline>
+        </w:drawing>
+      </w:r>
+    </w:p>
+    <w:p>
+      <w:r>
+        <w:t>Seeing that he won’t be able to win the election, Candidate A leapfrogs his opponent and moves towards the center.  Not to be outdone, Candidate B lurches in further toward the center until we end up with a situation as picture below where Candidates A and B are occupying middle ground that very few people actually find acceptable.</w:t>
+      </w:r>
+    </w:p>
+    <w:p>
+      <w:r>
+        <w:rPr>
+          <w:noProof/>
+        </w:rPr>
+        <w:drawing>
+          <wp:inline distT="0" distB="0" distL="0" distR="0" wp14:anchorId="6EEFFC44" wp14:editId="6ED1E7E4">
+            <wp:extent cx="5943600" cy="2621280"/>
+            <wp:effectExtent l="0" t="0" r="0" b="0"/>
+            <wp:docPr id="2103357996" name="Picture 4" descr="A screenshot of a video game&#10;&#10;AI-generated content may be incorrect."/>
+            <wp:cNvGraphicFramePr>
+              <a:graphicFrameLocks xmlns:a="http://schemas.openxmlformats.org/drawingml/2006/main" noChangeAspect="1"/>
+            </wp:cNvGraphicFramePr>
+            <a:graphic xmlns:a="http://schemas.openxmlformats.org/drawingml/2006/main">
+              <a:graphicData uri="http://schemas.openxmlformats.org/drawingml/2006/picture">
+                <pic:pic xmlns:pic="http://schemas.openxmlformats.org/drawingml/2006/picture">
+                  <pic:nvPicPr>
+                    <pic:cNvPr id="2103357996" name="Picture 4" descr="A screenshot of a video game&#10;&#10;AI-generated content may be incorrect."/>
+                    <pic:cNvPicPr>
+                      <a:picLocks noChangeAspect="1" noChangeArrowheads="1"/>
+                    </pic:cNvPicPr>
+                  </pic:nvPicPr>
+                  <pic:blipFill>
+                    <a:blip r:embed="rId13">
+                      <a:extLst>
+                        <a:ext uri="{28A0092B-C50C-407E-A947-70E740481C1C}">
+                          <a14:useLocalDpi xmlns:a14="http://schemas.microsoft.com/office/drawing/2010/main" val="0"/>
+                        </a:ext>
+                      </a:extLst>
+                    </a:blip>
+                    <a:srcRect/>
+                    <a:stretch>
+                      <a:fillRect/>
+                    </a:stretch>
+                  </pic:blipFill>
+                  <pic:spPr bwMode="auto">
+                    <a:xfrm>
+                      <a:off x="0" y="0"/>
+                      <a:ext cx="5943600" cy="2621280"/>
+                    </a:xfrm>
+                    <a:prstGeom prst="rect">
+                      <a:avLst/>
+                    </a:prstGeom>
+                    <a:noFill/>
+                    <a:ln>
+                      <a:noFill/>
+                    </a:ln>
+                  </pic:spPr>
+                </pic:pic>
+              </a:graphicData>
+            </a:graphic>
+          </wp:inline>
+        </w:drawing>
       </w:r>
     </w:p>
     <w:p/>
     <w:p>
       <w:r>
-        <w:t>This scenario is so common that there is an accepted</w:t>
-      </w:r>
-      <w:bookmarkStart w:id="0" w:name="_GoBack"/>
-      <w:bookmarkEnd w:id="0"/>
-      <w:r>
-        <w:t xml:space="preserve"> name for it: the median voter theorem.  The mechanics of this behavior well models the real world situations that we often see where candidates pander to their base when needing the nomination (red or blue) but then head promptly to the center in the general election.</w:t>
+        <w:lastRenderedPageBreak/>
+        <w:t>This scenario is so common that there is an accepted name for it: the median voter theorem.  The mechanics of this behavior well models the real world situations that we often see where candidates pander to their base when needing the nomination (red or blue) but then head promptly to the center in the general election.</w:t>
       </w:r>
     </w:p>
     <w:p>
@@ -320,7 +551,7 @@
 </file>
 
 <file path=word/numbering.xml><?xml version="1.0" encoding="utf-8"?>
-<w:numbering xmlns:wpc="http://schemas.microsoft.com/office/word/2010/wordprocessingCanvas" xmlns:cx="http://schemas.microsoft.com/office/drawing/2014/chartex" xmlns:cx1="http://schemas.microsoft.com/office/drawing/2015/9/8/chartex" xmlns:cx2="http://schemas.microsoft.com/office/drawing/2015/10/21/chartex" xmlns:cx3="http://schemas.microsoft.com/office/drawing/2016/5/9/chartex" xmlns:cx4="http://schemas.microsoft.com/office/drawing/2016/5/10/chartex" xmlns:cx5="http://schemas.microsoft.com/office/drawing/2016/5/11/chartex" xmlns:cx6="http://schemas.microsoft.com/office/drawing/2016/5/12/chartex" xmlns:cx7="http://schemas.microsoft.com/office/drawing/2016/5/13/chartex" xmlns:cx8="http://schemas.microsoft.com/office/drawing/2016/5/14/chartex" xmlns:mc="http://schemas.openxmlformats.org/markup-compatibility/2006" xmlns:aink="http://schemas.microsoft.com/office/drawing/2016/ink" xmlns:am3d="http://schemas.microsoft.com/office/drawing/2017/model3d" xmlns:o="urn:schemas-microsoft-com:office:office" xmlns:r="http://schemas.openxmlformats.org/officeDocument/2006/relationships" xmlns:m="http://schemas.openxmlformats.org/officeDocument/2006/math" xmlns:v="urn:schemas-microsoft-com:vml" xmlns:wp14="http://schemas.microsoft.com/office/word/2010/wordprocessingDrawing" xmlns:wp="http://schemas.openxmlformats.org/drawingml/2006/wordprocessingDrawing" xmlns:w10="urn:schemas-microsoft-com:office:word" xmlns:w="http://schemas.openxmlformats.org/wordprocessingml/2006/main" xmlns:w14="http://schemas.microsoft.com/office/word/2010/wordml" xmlns:w15="http://schemas.microsoft.com/office/word/2012/wordml" xmlns:w16cid="http://schemas.microsoft.com/office/word/2016/wordml/cid" xmlns:w16se="http://schemas.microsoft.com/office/word/2015/wordml/symex" xmlns:wpg="http://schemas.microsoft.com/office/word/2010/wordprocessingGroup" xmlns:wpi="http://schemas.microsoft.com/office/word/2010/wordprocessingInk" xmlns:wne="http://schemas.microsoft.com/office/word/2006/wordml" xmlns:wps="http://schemas.microsoft.com/office/word/2010/wordprocessingShape" mc:Ignorable="w14 w15 w16se w16cid wp14">
+<w:numbering xmlns:wpc="http://schemas.microsoft.com/office/word/2010/wordprocessingCanvas" xmlns:cx="http://schemas.microsoft.com/office/drawing/2014/chartex" xmlns:cx1="http://schemas.microsoft.com/office/drawing/2015/9/8/chartex" xmlns:cx2="http://schemas.microsoft.com/office/drawing/2015/10/21/chartex" xmlns:cx3="http://schemas.microsoft.com/office/drawing/2016/5/9/chartex" xmlns:cx4="http://schemas.microsoft.com/office/drawing/2016/5/10/chartex" xmlns:cx5="http://schemas.microsoft.com/office/drawing/2016/5/11/chartex" xmlns:cx6="http://schemas.microsoft.com/office/drawing/2016/5/12/chartex" xmlns:cx7="http://schemas.microsoft.com/office/drawing/2016/5/13/chartex" xmlns:cx8="http://schemas.microsoft.com/office/drawing/2016/5/14/chartex" xmlns:mc="http://schemas.openxmlformats.org/markup-compatibility/2006" xmlns:aink="http://schemas.microsoft.com/office/drawing/2016/ink" xmlns:am3d="http://schemas.microsoft.com/office/drawing/2017/model3d" xmlns:o="urn:schemas-microsoft-com:office:office" xmlns:oel="http://schemas.microsoft.com/office/2019/extlst" xmlns:r="http://schemas.openxmlformats.org/officeDocument/2006/relationships" xmlns:m="http://schemas.openxmlformats.org/officeDocument/2006/math" xmlns:v="urn:schemas-microsoft-com:vml" xmlns:wp14="http://schemas.microsoft.com/office/word/2010/wordprocessingDrawing" xmlns:wp="http://schemas.openxmlformats.org/drawingml/2006/wordprocessingDrawing" xmlns:w10="urn:schemas-microsoft-com:office:word" xmlns:w="http://schemas.openxmlformats.org/wordprocessingml/2006/main" xmlns:w14="http://schemas.microsoft.com/office/word/2010/wordml" xmlns:w15="http://schemas.microsoft.com/office/word/2012/wordml" xmlns:w16cex="http://schemas.microsoft.com/office/word/2018/wordml/cex" xmlns:w16cid="http://schemas.microsoft.com/office/word/2016/wordml/cid" xmlns:w16="http://schemas.microsoft.com/office/word/2018/wordml" xmlns:w16du="http://schemas.microsoft.com/office/word/2023/wordml/word16du" xmlns:w16sdtdh="http://schemas.microsoft.com/office/word/2020/wordml/sdtdatahash" xmlns:w16sdtfl="http://schemas.microsoft.com/office/word/2024/wordml/sdtformatlock" xmlns:w16se="http://schemas.microsoft.com/office/word/2015/wordml/symex" xmlns:wpg="http://schemas.microsoft.com/office/word/2010/wordprocessingGroup" xmlns:wpi="http://schemas.microsoft.com/office/word/2010/wordprocessingInk" xmlns:wne="http://schemas.microsoft.com/office/word/2006/wordml" xmlns:wps="http://schemas.microsoft.com/office/word/2010/wordprocessingShape" mc:Ignorable="w14 w15 w16se w16cid w16 w16cex w16sdtdh w16sdtfl w16du wp14">
   <w:abstractNum w:abstractNumId="0" w15:restartNumberingAfterBreak="0">
     <w:nsid w:val="128C493F"/>
     <w:multiLevelType w:val="hybridMultilevel"/>
@@ -972,29 +1203,29 @@
       </w:pPr>
     </w:lvl>
   </w:abstractNum>
-  <w:num w:numId="1">
+  <w:num w:numId="1" w16cid:durableId="2128693297">
     <w:abstractNumId w:val="2"/>
   </w:num>
-  <w:num w:numId="2">
+  <w:num w:numId="2" w16cid:durableId="660474930">
     <w:abstractNumId w:val="3"/>
   </w:num>
-  <w:num w:numId="3">
+  <w:num w:numId="3" w16cid:durableId="303657282">
     <w:abstractNumId w:val="4"/>
   </w:num>
-  <w:num w:numId="4">
+  <w:num w:numId="4" w16cid:durableId="1241521859">
     <w:abstractNumId w:val="1"/>
   </w:num>
-  <w:num w:numId="5">
+  <w:num w:numId="5" w16cid:durableId="1760440857">
     <w:abstractNumId w:val="5"/>
   </w:num>
-  <w:num w:numId="6">
+  <w:num w:numId="6" w16cid:durableId="115300066">
     <w:abstractNumId w:val="0"/>
   </w:num>
 </w:numbering>
 </file>
 
 <file path=word/styles.xml><?xml version="1.0" encoding="utf-8"?>
-<w:styles xmlns:mc="http://schemas.openxmlformats.org/markup-compatibility/2006" xmlns:r="http://schemas.openxmlformats.org/officeDocument/2006/relationships" xmlns:w="http://schemas.openxmlformats.org/wordprocessingml/2006/main" xmlns:w14="http://schemas.microsoft.com/office/word/2010/wordml" xmlns:w15="http://schemas.microsoft.com/office/word/2012/wordml" xmlns:w16cid="http://schemas.microsoft.com/office/word/2016/wordml/cid" xmlns:w16se="http://schemas.microsoft.com/office/word/2015/wordml/symex" mc:Ignorable="w14 w15 w16se w16cid">
+<w:styles xmlns:mc="http://schemas.openxmlformats.org/markup-compatibility/2006" xmlns:r="http://schemas.openxmlformats.org/officeDocument/2006/relationships" xmlns:w="http://schemas.openxmlformats.org/wordprocessingml/2006/main" xmlns:w14="http://schemas.microsoft.com/office/word/2010/wordml" xmlns:w15="http://schemas.microsoft.com/office/word/2012/wordml" xmlns:w16cex="http://schemas.microsoft.com/office/word/2018/wordml/cex" xmlns:w16cid="http://schemas.microsoft.com/office/word/2016/wordml/cid" xmlns:w16="http://schemas.microsoft.com/office/word/2018/wordml" xmlns:w16du="http://schemas.microsoft.com/office/word/2023/wordml/word16du" xmlns:w16sdtdh="http://schemas.microsoft.com/office/word/2020/wordml/sdtdatahash" xmlns:w16sdtfl="http://schemas.microsoft.com/office/word/2024/wordml/sdtformatlock" xmlns:w16se="http://schemas.microsoft.com/office/word/2015/wordml/symex" mc:Ignorable="w14 w15 w16se w16cid w16 w16cex w16sdtdh w16sdtfl w16du">
   <w:docDefaults>
     <w:rPrDefault>
       <w:rPr>
@@ -1416,7 +1647,6 @@
   <w:style w:type="character" w:default="1" w:styleId="DefaultParagraphFont">
     <w:name w:val="Default Paragraph Font"/>
     <w:uiPriority w:val="1"/>
-    <w:semiHidden/>
     <w:unhideWhenUsed/>
   </w:style>
   <w:style w:type="table" w:default="1" w:styleId="TableNormal">

</xml_diff>